<commit_message>
Add codebook and update readme
Add a codebook and update a readme
</commit_message>
<xml_diff>
--- a/Stata/readme.docx
+++ b/Stata/readme.docx
@@ -5,71 +5,229 @@
     <w:p>
       <w:pPr>
         <w:snapToGrid w:val="0"/>
-      </w:pPr>
-      <w:proofErr w:type="spellStart"/>
-      <w:r>
-        <w:rPr>
-          <w:rFonts w:hint="eastAsia"/>
-        </w:rPr>
-        <w:t>S</w:t>
-      </w:r>
-      <w:r>
-        <w:t>ynth_LTCI</w:t>
-      </w:r>
-      <w:proofErr w:type="spellEnd"/>
-      <w:r>
-        <w:t xml:space="preserve"> readme</w:t>
-      </w:r>
-    </w:p>
-    <w:p>
-      <w:pPr>
-        <w:snapToGrid w:val="0"/>
-      </w:pPr>
-    </w:p>
-    <w:p>
-      <w:pPr>
-        <w:snapToGrid w:val="0"/>
-      </w:pPr>
-      <w:r>
+        <w:jc w:val="center"/>
+        <w:rPr>
+          <w:b/>
+          <w:bCs/>
+          <w:sz w:val="28"/>
+          <w:szCs w:val="28"/>
+        </w:rPr>
+      </w:pPr>
+      <w:r>
+        <w:rPr>
+          <w:b/>
+          <w:bCs/>
+          <w:sz w:val="28"/>
+          <w:szCs w:val="28"/>
+        </w:rPr>
+        <w:t>R</w:t>
+      </w:r>
+      <w:r>
+        <w:rPr>
+          <w:b/>
+          <w:bCs/>
+          <w:sz w:val="28"/>
+          <w:szCs w:val="28"/>
+        </w:rPr>
+        <w:t>eadme</w:t>
+      </w:r>
+      <w:r>
+        <w:rPr>
+          <w:b/>
+          <w:bCs/>
+          <w:sz w:val="28"/>
+          <w:szCs w:val="28"/>
+        </w:rPr>
+        <w:t xml:space="preserve"> file for</w:t>
+      </w:r>
+    </w:p>
+    <w:p>
+      <w:pPr>
+        <w:snapToGrid w:val="0"/>
+        <w:jc w:val="center"/>
+        <w:rPr>
+          <w:b/>
+          <w:bCs/>
+          <w:sz w:val="28"/>
+          <w:szCs w:val="28"/>
+        </w:rPr>
+      </w:pPr>
+      <w:r>
+        <w:rPr>
+          <w:b/>
+          <w:bCs/>
+          <w:sz w:val="28"/>
+          <w:szCs w:val="28"/>
+        </w:rPr>
+        <w:t>Ando, Furuichi, Kaneko (2021)</w:t>
+      </w:r>
+      <w:r>
+        <w:rPr>
+          <w:b/>
+          <w:bCs/>
+          <w:i/>
+          <w:iCs/>
+          <w:sz w:val="28"/>
+          <w:szCs w:val="28"/>
+        </w:rPr>
+        <w:t xml:space="preserve"> IZA Journal of Labor Policy</w:t>
+      </w:r>
+    </w:p>
+    <w:p>
+      <w:pPr>
+        <w:snapToGrid w:val="0"/>
+        <w:jc w:val="center"/>
+      </w:pPr>
+    </w:p>
+    <w:p>
+      <w:pPr>
+        <w:snapToGrid w:val="0"/>
+        <w:jc w:val="center"/>
+        <w:rPr>
+          <w:rFonts w:hint="eastAsia"/>
+          <w:sz w:val="21"/>
+          <w:szCs w:val="21"/>
+        </w:rPr>
+      </w:pPr>
+      <w:r>
+        <w:rPr>
+          <w:rFonts w:hint="eastAsia"/>
+          <w:sz w:val="21"/>
+          <w:szCs w:val="21"/>
+        </w:rPr>
+        <w:t>U</w:t>
+      </w:r>
+      <w:r>
+        <w:rPr>
+          <w:sz w:val="21"/>
+          <w:szCs w:val="21"/>
+        </w:rPr>
+        <w:t>pdate infomation</w:t>
+      </w:r>
+    </w:p>
+    <w:p>
+      <w:pPr>
+        <w:snapToGrid w:val="0"/>
+        <w:jc w:val="center"/>
+        <w:rPr>
+          <w:sz w:val="21"/>
+          <w:szCs w:val="21"/>
+        </w:rPr>
+      </w:pPr>
+      <w:r>
+        <w:rPr>
+          <w:sz w:val="21"/>
+          <w:szCs w:val="21"/>
+        </w:rPr>
+        <w:t xml:space="preserve">Ver 1: </w:t>
+      </w:r>
+      <w:r>
+        <w:rPr>
+          <w:sz w:val="21"/>
+          <w:szCs w:val="21"/>
+        </w:rPr>
         <w:t>2019.1.17</w:t>
       </w:r>
     </w:p>
     <w:p>
       <w:pPr>
         <w:snapToGrid w:val="0"/>
-      </w:pPr>
-      <w:r>
-        <w:rPr>
-          <w:rFonts w:hint="eastAsia"/>
+        <w:jc w:val="center"/>
+        <w:rPr>
+          <w:sz w:val="21"/>
+          <w:szCs w:val="21"/>
+        </w:rPr>
+      </w:pPr>
+      <w:r>
+        <w:rPr>
+          <w:sz w:val="21"/>
+          <w:szCs w:val="21"/>
+        </w:rPr>
+        <w:t xml:space="preserve">Ver 2: </w:t>
+      </w:r>
+      <w:r>
+        <w:rPr>
+          <w:rFonts w:hint="eastAsia"/>
+          <w:sz w:val="21"/>
+          <w:szCs w:val="21"/>
         </w:rPr>
         <w:t>2</w:t>
       </w:r>
       <w:r>
+        <w:rPr>
+          <w:sz w:val="21"/>
+          <w:szCs w:val="21"/>
+        </w:rPr>
         <w:t>020.2.12</w:t>
       </w:r>
     </w:p>
     <w:p>
       <w:pPr>
         <w:snapToGrid w:val="0"/>
-      </w:pPr>
-      <w:r>
-        <w:rPr>
-          <w:rFonts w:hint="eastAsia"/>
+        <w:jc w:val="center"/>
+        <w:rPr>
+          <w:sz w:val="21"/>
+          <w:szCs w:val="21"/>
+        </w:rPr>
+      </w:pPr>
+      <w:r>
+        <w:rPr>
+          <w:sz w:val="21"/>
+          <w:szCs w:val="21"/>
+        </w:rPr>
+        <w:t xml:space="preserve">Ver 3: </w:t>
+      </w:r>
+      <w:r>
+        <w:rPr>
+          <w:rFonts w:hint="eastAsia"/>
+          <w:sz w:val="21"/>
+          <w:szCs w:val="21"/>
         </w:rPr>
         <w:t>2</w:t>
       </w:r>
       <w:r>
+        <w:rPr>
+          <w:sz w:val="21"/>
+          <w:szCs w:val="21"/>
+        </w:rPr>
         <w:t>020.11.24</w:t>
       </w:r>
     </w:p>
     <w:p>
       <w:pPr>
         <w:snapToGrid w:val="0"/>
-      </w:pPr>
-    </w:p>
-    <w:p>
-      <w:pPr>
-        <w:snapToGrid w:val="0"/>
+        <w:jc w:val="center"/>
+        <w:rPr>
+          <w:sz w:val="21"/>
+          <w:szCs w:val="21"/>
+        </w:rPr>
+      </w:pPr>
+      <w:r>
+        <w:rPr>
+          <w:rFonts w:hint="eastAsia"/>
+          <w:sz w:val="21"/>
+          <w:szCs w:val="21"/>
+        </w:rPr>
+        <w:t>V</w:t>
+      </w:r>
+      <w:r>
+        <w:rPr>
+          <w:sz w:val="21"/>
+          <w:szCs w:val="21"/>
+        </w:rPr>
+        <w:t>er 4: 2021.7.1</w:t>
+      </w:r>
+    </w:p>
+    <w:p>
+      <w:pPr>
+        <w:snapToGrid w:val="0"/>
+        <w:jc w:val="left"/>
+      </w:pPr>
+    </w:p>
+    <w:p>
+      <w:pPr>
+        <w:snapToGrid w:val="0"/>
+        <w:jc w:val="left"/>
         <w:rPr>
           <w:b/>
           <w:bCs/>
@@ -82,8 +240,27 @@
           <w:bCs/>
           <w:u w:val="single"/>
         </w:rPr>
-        <w:t>do files</w:t>
-      </w:r>
+        <w:t>D</w:t>
+      </w:r>
+      <w:r>
+        <w:rPr>
+          <w:b/>
+          <w:bCs/>
+          <w:u w:val="single"/>
+        </w:rPr>
+        <w:t>o files</w:t>
+      </w:r>
+    </w:p>
+    <w:p>
+      <w:pPr>
+        <w:snapToGrid w:val="0"/>
+        <w:jc w:val="left"/>
+        <w:rPr>
+          <w:b/>
+          <w:bCs/>
+          <w:u w:val="single"/>
+        </w:rPr>
+      </w:pPr>
     </w:p>
     <w:p>
       <w:pPr>
@@ -94,6 +271,7 @@
         </w:numPr>
         <w:snapToGrid w:val="0"/>
         <w:ind w:leftChars="0"/>
+        <w:jc w:val="left"/>
       </w:pPr>
       <w:r>
         <w:t>intro.do &gt;</w:t>
@@ -105,7 +283,10 @@
         <w:t xml:space="preserve"> </w:t>
       </w:r>
       <w:r>
-        <w:t>for checking</w:t>
+        <w:t>C</w:t>
+      </w:r>
+      <w:r>
+        <w:t>heck</w:t>
       </w:r>
       <w:r>
         <w:rPr>
@@ -126,9 +307,16 @@
         </w:numPr>
         <w:snapToGrid w:val="0"/>
         <w:ind w:leftChars="0"/>
-      </w:pPr>
-      <w:r>
-        <w:t>data_setup.do &gt; data setup</w:t>
+        <w:jc w:val="left"/>
+      </w:pPr>
+      <w:r>
+        <w:t xml:space="preserve">data_setup.do &gt; </w:t>
+      </w:r>
+      <w:r>
+        <w:t>D</w:t>
+      </w:r>
+      <w:r>
+        <w:t>ata setup</w:t>
       </w:r>
     </w:p>
     <w:p>
@@ -140,9 +328,28 @@
         </w:numPr>
         <w:snapToGrid w:val="0"/>
         <w:ind w:leftChars="0"/>
-      </w:pPr>
-      <w:r>
-        <w:t>synth_y_setup/synth_$outcome.do &gt; setup for each outcome variable($outcome)</w:t>
+        <w:jc w:val="left"/>
+      </w:pPr>
+      <w:r>
+        <w:t xml:space="preserve">synth_y_setup/synth_$outcome.do &gt; </w:t>
+      </w:r>
+      <w:r>
+        <w:t>S</w:t>
+      </w:r>
+      <w:r>
+        <w:t>etup</w:t>
+      </w:r>
+      <w:r>
+        <w:t xml:space="preserve"> </w:t>
+      </w:r>
+      <w:r>
+        <w:t>for</w:t>
+      </w:r>
+      <w:r>
+        <w:t xml:space="preserve"> </w:t>
+      </w:r>
+      <w:r>
+        <w:t>each outcome variable($outcome)</w:t>
       </w:r>
     </w:p>
     <w:p>
@@ -154,6 +361,7 @@
         </w:numPr>
         <w:snapToGrid w:val="0"/>
         <w:ind w:leftChars="0"/>
+        <w:jc w:val="left"/>
       </w:pPr>
       <w:r>
         <w:t>main_synth.do &gt;</w:t>
@@ -165,7 +373,16 @@
         <w:t xml:space="preserve"> </w:t>
       </w:r>
       <w:r>
-        <w:t>main synth analysis</w:t>
+        <w:t>M</w:t>
+      </w:r>
+      <w:r>
+        <w:t>ain synth</w:t>
+      </w:r>
+      <w:r>
+        <w:t>etic control (SC)</w:t>
+      </w:r>
+      <w:r>
+        <w:t xml:space="preserve"> analysis</w:t>
       </w:r>
     </w:p>
     <w:p>
@@ -177,6 +394,7 @@
         </w:numPr>
         <w:snapToGrid w:val="0"/>
         <w:ind w:leftChars="0"/>
+        <w:jc w:val="left"/>
       </w:pPr>
       <w:r>
         <w:t>post_synth</w:t>
@@ -188,7 +406,19 @@
         <w:t>.</w:t>
       </w:r>
       <w:r>
-        <w:t>do &gt; save post synth results</w:t>
+        <w:t xml:space="preserve">do &gt; </w:t>
+      </w:r>
+      <w:r>
+        <w:t>S</w:t>
+      </w:r>
+      <w:r>
+        <w:t xml:space="preserve">ave post </w:t>
+      </w:r>
+      <w:r>
+        <w:t>SC</w:t>
+      </w:r>
+      <w:r>
+        <w:t xml:space="preserve"> results</w:t>
       </w:r>
     </w:p>
     <w:p>
@@ -200,9 +430,22 @@
         </w:numPr>
         <w:snapToGrid w:val="0"/>
         <w:ind w:leftChars="0"/>
-      </w:pPr>
-      <w:r>
-        <w:t>twoway_graph.do &gt; make synth graphs</w:t>
+        <w:jc w:val="left"/>
+      </w:pPr>
+      <w:r>
+        <w:t xml:space="preserve">twoway_graph.do &gt; </w:t>
+      </w:r>
+      <w:r>
+        <w:t>M</w:t>
+      </w:r>
+      <w:r>
+        <w:t xml:space="preserve">ake </w:t>
+      </w:r>
+      <w:r>
+        <w:t>SC</w:t>
+      </w:r>
+      <w:r>
+        <w:t xml:space="preserve"> graphs</w:t>
       </w:r>
     </w:p>
     <w:p>
@@ -214,9 +457,16 @@
         </w:numPr>
         <w:snapToGrid w:val="0"/>
         <w:ind w:leftChars="0"/>
-      </w:pPr>
-      <w:r>
-        <w:t>basic_placebo.do &gt;　implement basic placebo tests</w:t>
+        <w:jc w:val="left"/>
+      </w:pPr>
+      <w:r>
+        <w:t xml:space="preserve">basic_placebo.do &gt;　</w:t>
+      </w:r>
+      <w:r>
+        <w:t>I</w:t>
+      </w:r>
+      <w:r>
+        <w:t>mplement basic placebo tests</w:t>
       </w:r>
     </w:p>
     <w:p>
@@ -228,12 +478,31 @@
         </w:numPr>
         <w:snapToGrid w:val="0"/>
         <w:ind w:leftChars="0"/>
-      </w:pPr>
-      <w:r>
-        <w:t>LOO_Placebo.do &gt; implement leave one out placebo</w:t>
-      </w:r>
-      <w:r>
-        <w:tab/>
+        <w:jc w:val="left"/>
+      </w:pPr>
+      <w:r>
+        <w:t xml:space="preserve">LOO_Placebo.do &gt; </w:t>
+      </w:r>
+      <w:r>
+        <w:t>I</w:t>
+      </w:r>
+      <w:r>
+        <w:t>mplement leave</w:t>
+      </w:r>
+      <w:r>
+        <w:t>-</w:t>
+      </w:r>
+      <w:r>
+        <w:t>one</w:t>
+      </w:r>
+      <w:r>
+        <w:t>-</w:t>
+      </w:r>
+      <w:r>
+        <w:t>out placebo</w:t>
+      </w:r>
+      <w:r>
+        <w:t xml:space="preserve"> tests</w:t>
       </w:r>
     </w:p>
     <w:p>
@@ -245,9 +514,16 @@
         </w:numPr>
         <w:snapToGrid w:val="0"/>
         <w:ind w:leftChars="0"/>
-      </w:pPr>
-      <w:r>
-        <w:t>LOO_placebo_graph.do &gt; make and save leave</w:t>
+        <w:jc w:val="left"/>
+      </w:pPr>
+      <w:r>
+        <w:t xml:space="preserve">LOO_placebo_graph.do &gt; </w:t>
+      </w:r>
+      <w:r>
+        <w:t>M</w:t>
+      </w:r>
+      <w:r>
+        <w:t>ake and save leave</w:t>
       </w:r>
       <w:r>
         <w:t>-</w:t>
@@ -271,11 +547,13 @@
     <w:p>
       <w:pPr>
         <w:snapToGrid w:val="0"/>
-      </w:pPr>
-    </w:p>
-    <w:p>
-      <w:pPr>
-        <w:snapToGrid w:val="0"/>
+        <w:jc w:val="left"/>
+      </w:pPr>
+    </w:p>
+    <w:p>
+      <w:pPr>
+        <w:snapToGrid w:val="0"/>
+        <w:jc w:val="left"/>
         <w:rPr>
           <w:b/>
           <w:bCs/>
@@ -289,6 +567,221 @@
           <w:bCs/>
           <w:u w:val="single"/>
         </w:rPr>
+        <w:t>F</w:t>
+      </w:r>
+      <w:r>
+        <w:rPr>
+          <w:b/>
+          <w:bCs/>
+          <w:u w:val="single"/>
+        </w:rPr>
+        <w:t>olders</w:t>
+      </w:r>
+      <w:r>
+        <w:rPr>
+          <w:b/>
+          <w:bCs/>
+          <w:u w:val="single"/>
+        </w:rPr>
+        <w:t xml:space="preserve"> and their structures</w:t>
+      </w:r>
+    </w:p>
+    <w:p>
+      <w:pPr>
+        <w:snapToGrid w:val="0"/>
+        <w:jc w:val="left"/>
+      </w:pPr>
+    </w:p>
+    <w:p>
+      <w:pPr>
+        <w:pStyle w:val="a3"/>
+        <w:numPr>
+          <w:ilvl w:val="0"/>
+          <w:numId w:val="7"/>
+        </w:numPr>
+        <w:snapToGrid w:val="0"/>
+        <w:ind w:leftChars="0"/>
+        <w:jc w:val="left"/>
+      </w:pPr>
+      <w:r>
+        <w:t>do &gt; do files</w:t>
+      </w:r>
+    </w:p>
+    <w:p>
+      <w:pPr>
+        <w:pStyle w:val="a3"/>
+        <w:numPr>
+          <w:ilvl w:val="0"/>
+          <w:numId w:val="7"/>
+        </w:numPr>
+        <w:snapToGrid w:val="0"/>
+        <w:ind w:leftChars="0"/>
+        <w:jc w:val="left"/>
+      </w:pPr>
+      <w:r>
+        <w:rPr>
+          <w:rFonts w:hint="eastAsia"/>
+        </w:rPr>
+        <w:t>d</w:t>
+      </w:r>
+      <w:r>
+        <w:t xml:space="preserve">o/synth_y_setup, </w:t>
+      </w:r>
+      <w:r>
+        <w:rPr>
+          <w:rFonts w:hint="eastAsia"/>
+        </w:rPr>
+        <w:t>d</w:t>
+      </w:r>
+      <w:r>
+        <w:t>o/synth_y_setup</w:t>
+      </w:r>
+      <w:r>
+        <w:t xml:space="preserve">_RR, </w:t>
+      </w:r>
+      <w:r>
+        <w:rPr>
+          <w:rFonts w:hint="eastAsia"/>
+        </w:rPr>
+        <w:t>d</w:t>
+      </w:r>
+      <w:r>
+        <w:t>o/synth_y_setup</w:t>
+      </w:r>
+      <w:r>
+        <w:t xml:space="preserve">_RR2, </w:t>
+      </w:r>
+      <w:r>
+        <w:rPr>
+          <w:rFonts w:hint="eastAsia"/>
+        </w:rPr>
+        <w:t>d</w:t>
+      </w:r>
+      <w:r>
+        <w:t>o/synth_y_setup</w:t>
+      </w:r>
+      <w:r>
+        <w:t xml:space="preserve">3 &gt; Data setup do files for outcome variables (automatically implemented inside main_synth.do, main_synth_RR.do, </w:t>
+      </w:r>
+      <w:r>
+        <w:t>main_synth_RR</w:t>
+      </w:r>
+      <w:r>
+        <w:t>1</w:t>
+      </w:r>
+      <w:r>
+        <w:t>.do</w:t>
+      </w:r>
+      <w:r>
+        <w:t xml:space="preserve">, </w:t>
+      </w:r>
+      <w:r>
+        <w:t>main_synth_RR</w:t>
+      </w:r>
+      <w:r>
+        <w:t>2</w:t>
+      </w:r>
+      <w:r>
+        <w:t>.do</w:t>
+      </w:r>
+      <w:r>
+        <w:t xml:space="preserve">, </w:t>
+      </w:r>
+      <w:r>
+        <w:t xml:space="preserve">and </w:t>
+      </w:r>
+      <w:r>
+        <w:t xml:space="preserve">main_synth_RR3.do) </w:t>
+      </w:r>
+    </w:p>
+    <w:p>
+      <w:pPr>
+        <w:pStyle w:val="a3"/>
+        <w:numPr>
+          <w:ilvl w:val="0"/>
+          <w:numId w:val="7"/>
+        </w:numPr>
+        <w:snapToGrid w:val="0"/>
+        <w:ind w:leftChars="0"/>
+        <w:jc w:val="left"/>
+      </w:pPr>
+      <w:r>
+        <w:rPr>
+          <w:rFonts w:hint="eastAsia"/>
+        </w:rPr>
+        <w:t>g</w:t>
+      </w:r>
+      <w:r>
+        <w:t>raph &gt; all the graphs are saved in sub-folders.</w:t>
+      </w:r>
+    </w:p>
+    <w:p>
+      <w:pPr>
+        <w:pStyle w:val="a3"/>
+        <w:numPr>
+          <w:ilvl w:val="0"/>
+          <w:numId w:val="7"/>
+        </w:numPr>
+        <w:snapToGrid w:val="0"/>
+        <w:ind w:leftChars="0"/>
+        <w:jc w:val="left"/>
+      </w:pPr>
+      <w:r>
+        <w:t>post_synth &gt; all the post-estimation resutls are saved in sub-folders</w:t>
+      </w:r>
+    </w:p>
+    <w:p>
+      <w:pPr>
+        <w:pStyle w:val="a3"/>
+        <w:numPr>
+          <w:ilvl w:val="0"/>
+          <w:numId w:val="7"/>
+        </w:numPr>
+        <w:snapToGrid w:val="0"/>
+        <w:ind w:leftChars="0"/>
+        <w:jc w:val="left"/>
+      </w:pPr>
+      <w:r>
+        <w:t>raw &gt; raw data used for analysis</w:t>
+      </w:r>
+    </w:p>
+    <w:p>
+      <w:pPr>
+        <w:pStyle w:val="a3"/>
+        <w:snapToGrid w:val="0"/>
+        <w:ind w:leftChars="0" w:left="420"/>
+        <w:jc w:val="left"/>
+        <w:rPr>
+          <w:rFonts w:hint="eastAsia"/>
+        </w:rPr>
+      </w:pPr>
+    </w:p>
+    <w:p>
+      <w:pPr>
+        <w:snapToGrid w:val="0"/>
+        <w:jc w:val="left"/>
+        <w:rPr>
+          <w:b/>
+          <w:bCs/>
+          <w:u w:val="single"/>
+        </w:rPr>
+      </w:pPr>
+      <w:r>
+        <w:rPr>
+          <w:b/>
+          <w:bCs/>
+          <w:u w:val="single"/>
+        </w:rPr>
+        <w:br w:type="column"/>
+      </w:r>
+      <w:r>
+        <w:rPr>
+          <w:rFonts w:hint="eastAsia"/>
+          <w:b/>
+          <w:bCs/>
+          <w:u w:val="single"/>
+        </w:rPr>
+        <w:lastRenderedPageBreak/>
         <w:t>I</w:t>
       </w:r>
       <w:r>
@@ -299,6 +792,121 @@
         </w:rPr>
         <w:t>mplementation</w:t>
       </w:r>
+    </w:p>
+    <w:p>
+      <w:pPr>
+        <w:snapToGrid w:val="0"/>
+        <w:jc w:val="left"/>
+        <w:rPr>
+          <w:b/>
+          <w:bCs/>
+          <w:u w:val="single"/>
+        </w:rPr>
+      </w:pPr>
+    </w:p>
+    <w:p>
+      <w:pPr>
+        <w:snapToGrid w:val="0"/>
+        <w:jc w:val="left"/>
+        <w:rPr>
+          <w:color w:val="FF0000"/>
+        </w:rPr>
+      </w:pPr>
+      <w:r>
+        <w:rPr>
+          <w:rFonts w:hint="eastAsia"/>
+          <w:color w:val="FF0000"/>
+        </w:rPr>
+        <w:t>Y</w:t>
+      </w:r>
+      <w:r>
+        <w:rPr>
+          <w:color w:val="FF0000"/>
+        </w:rPr>
+        <w:t xml:space="preserve">ou need to </w:t>
+      </w:r>
+      <w:r>
+        <w:rPr>
+          <w:color w:val="FF0000"/>
+        </w:rPr>
+        <w:t>set up</w:t>
+      </w:r>
+      <w:r>
+        <w:rPr>
+          <w:color w:val="FF0000"/>
+        </w:rPr>
+        <w:t xml:space="preserve"> your </w:t>
+      </w:r>
+      <w:r>
+        <w:rPr>
+          <w:color w:val="FF0000"/>
+        </w:rPr>
+        <w:t xml:space="preserve">own </w:t>
+      </w:r>
+      <w:r>
+        <w:rPr>
+          <w:color w:val="FF0000"/>
+        </w:rPr>
+        <w:t xml:space="preserve">directory and </w:t>
+      </w:r>
+      <w:r>
+        <w:rPr>
+          <w:color w:val="FF0000"/>
+        </w:rPr>
+        <w:t>make</w:t>
+      </w:r>
+      <w:r>
+        <w:rPr>
+          <w:color w:val="FF0000"/>
+        </w:rPr>
+        <w:t xml:space="preserve"> folders in which results are saved.</w:t>
+      </w:r>
+      <w:r>
+        <w:rPr>
+          <w:color w:val="FF0000"/>
+        </w:rPr>
+        <w:t xml:space="preserve"> Folder names and ther structures have to be identical with the ones in GitHub.</w:t>
+      </w:r>
+      <w:r>
+        <w:rPr>
+          <w:color w:val="FF0000"/>
+        </w:rPr>
+        <w:t xml:space="preserve"> You also need to choose </w:t>
+      </w:r>
+      <w:r>
+        <w:rPr>
+          <w:color w:val="FF0000"/>
+        </w:rPr>
+        <w:t>an</w:t>
+      </w:r>
+      <w:r>
+        <w:rPr>
+          <w:color w:val="FF0000"/>
+        </w:rPr>
+        <w:t xml:space="preserve"> outcome variable</w:t>
+      </w:r>
+      <w:r>
+        <w:rPr>
+          <w:color w:val="FF0000"/>
+        </w:rPr>
+        <w:t xml:space="preserve"> before implement</w:t>
+      </w:r>
+      <w:r>
+        <w:rPr>
+          <w:color w:val="FF0000"/>
+        </w:rPr>
+        <w:t>ation.</w:t>
+      </w:r>
+    </w:p>
+    <w:p>
+      <w:pPr>
+        <w:snapToGrid w:val="0"/>
+        <w:jc w:val="left"/>
+        <w:rPr>
+          <w:rFonts w:hint="eastAsia"/>
+          <w:color w:val="FF0000"/>
+        </w:rPr>
+      </w:pPr>
     </w:p>
     <w:p>
       <w:pPr>
@@ -309,96 +917,63 @@
         </w:numPr>
         <w:snapToGrid w:val="0"/>
         <w:ind w:leftChars="0"/>
-        <w:rPr>
-          <w:b/>
-          <w:bCs/>
-        </w:rPr>
-      </w:pPr>
-      <w:r>
-        <w:rPr>
-          <w:b/>
-          <w:bCs/>
-        </w:rPr>
-        <w:t xml:space="preserve">Run </w:t>
-      </w:r>
-      <w:r>
-        <w:rPr>
-          <w:rFonts w:hint="eastAsia"/>
-          <w:b/>
-          <w:bCs/>
-        </w:rPr>
-        <w:t>m</w:t>
-      </w:r>
-      <w:r>
-        <w:rPr>
-          <w:b/>
-          <w:bCs/>
-        </w:rPr>
-        <w:t>ain_synth.do</w:t>
-      </w:r>
-    </w:p>
-    <w:p>
-      <w:pPr>
-        <w:pStyle w:val="a3"/>
-        <w:snapToGrid w:val="0"/>
-        <w:ind w:leftChars="0" w:left="360"/>
-      </w:pPr>
-      <w:r>
-        <w:t>&lt;</w:t>
-      </w:r>
-      <w:r>
-        <w:t xml:space="preserve">Running the following do flies </w:t>
-      </w:r>
-      <w:r>
-        <w:rPr>
-          <w:rFonts w:hint="eastAsia"/>
-        </w:rPr>
-        <w:t>I</w:t>
-      </w:r>
-      <w:r>
-        <w:t>nside this do file</w:t>
-      </w:r>
-      <w:r>
-        <w:rPr>
-          <w:rFonts w:hint="eastAsia"/>
-        </w:rPr>
-        <w:t>＞</w:t>
-      </w:r>
-    </w:p>
-    <w:p>
-      <w:pPr>
-        <w:pStyle w:val="a3"/>
-        <w:snapToGrid w:val="0"/>
-        <w:ind w:leftChars="0" w:left="360"/>
-      </w:pPr>
-      <w:r>
-        <w:t>data_setup.do</w:t>
-      </w:r>
-    </w:p>
-    <w:p>
-      <w:pPr>
-        <w:pStyle w:val="a3"/>
-        <w:snapToGrid w:val="0"/>
-        <w:ind w:leftChars="0" w:left="360"/>
-      </w:pPr>
-      <w:r>
-        <w:t>synth_y_setup/synth_$outcome.do</w:t>
-      </w:r>
-    </w:p>
-    <w:p>
-      <w:pPr>
-        <w:pStyle w:val="a3"/>
-        <w:snapToGrid w:val="0"/>
-        <w:ind w:leftChars="0" w:left="360"/>
-      </w:pPr>
-      <w:r>
-        <w:t>post_synth.do</w:t>
-      </w:r>
-      <w:r>
-        <w:t xml:space="preserve"> (</w:t>
-      </w:r>
-      <w:r>
-        <w:t>save post synth results</w:t>
+        <w:jc w:val="left"/>
+        <w:rPr>
+          <w:b/>
+          <w:bCs/>
+        </w:rPr>
+      </w:pPr>
+      <w:r>
+        <w:rPr>
+          <w:b/>
+          <w:bCs/>
+        </w:rPr>
+        <w:t>Select an outcome variable</w:t>
+      </w:r>
+    </w:p>
+    <w:p>
+      <w:pPr>
+        <w:snapToGrid w:val="0"/>
+        <w:jc w:val="left"/>
+        <w:rPr>
+          <w:b/>
+          <w:bCs/>
+          <w:u w:val="single"/>
+        </w:rPr>
+      </w:pPr>
+    </w:p>
+    <w:p>
+      <w:pPr>
+        <w:pStyle w:val="a3"/>
+        <w:snapToGrid w:val="0"/>
+        <w:ind w:leftChars="0" w:left="420"/>
+        <w:jc w:val="left"/>
+      </w:pPr>
+      <w:r>
+        <w:t>oldage_inkind &gt; inkind benefit for the elderly (% of GDP)</w:t>
+      </w:r>
+    </w:p>
+    <w:p>
+      <w:pPr>
+        <w:pStyle w:val="a3"/>
+        <w:snapToGrid w:val="0"/>
+        <w:ind w:leftChars="0" w:left="420"/>
+        <w:jc w:val="left"/>
+      </w:pPr>
+      <w:r>
+        <w:rPr>
+          <w:rFonts w:hint="eastAsia"/>
+        </w:rPr>
+        <w:t>o</w:t>
+      </w:r>
+      <w:r>
+        <w:t xml:space="preserve">ldage_inkind_pc &gt;  </w:t>
+      </w:r>
+      <w:r>
+        <w:t>inkind benefit for the elderly (</w:t>
+      </w:r>
+      <w:r>
+        <w:t>per head</w:t>
       </w:r>
       <w:r>
         <w:t>)</w:t>
@@ -408,26 +983,240 @@
       <w:pPr>
         <w:pStyle w:val="a3"/>
         <w:snapToGrid w:val="0"/>
-        <w:ind w:leftChars="0" w:left="360"/>
-      </w:pPr>
-      <w:r>
-        <w:t>twoway_graph.do</w:t>
-      </w:r>
-      <w:r>
-        <w:t xml:space="preserve"> (grap</w:t>
-      </w:r>
-      <w:r>
-        <w:t>h</w:t>
-      </w:r>
-      <w:r>
-        <w:t xml:space="preserve"> cases 1-3)</w:t>
-      </w:r>
-    </w:p>
-    <w:p>
-      <w:pPr>
-        <w:pStyle w:val="a3"/>
-        <w:snapToGrid w:val="0"/>
-        <w:ind w:leftChars="0" w:left="360"/>
+        <w:ind w:leftChars="0" w:left="420"/>
+        <w:jc w:val="left"/>
+        <w:rPr>
+          <w:rFonts w:hint="eastAsia"/>
+        </w:rPr>
+      </w:pPr>
+      <w:r>
+        <w:rPr>
+          <w:rFonts w:hint="eastAsia"/>
+        </w:rPr>
+        <w:t>s</w:t>
+      </w:r>
+      <w:r>
+        <w:t xml:space="preserve">oexp_health &gt; social expenditure for health </w:t>
+      </w:r>
+      <w:r>
+        <w:t xml:space="preserve"> (% of GDP)</w:t>
+      </w:r>
+    </w:p>
+    <w:p>
+      <w:pPr>
+        <w:pStyle w:val="a3"/>
+        <w:snapToGrid w:val="0"/>
+        <w:ind w:leftChars="0" w:left="420"/>
+        <w:jc w:val="left"/>
+      </w:pPr>
+      <w:r>
+        <w:rPr>
+          <w:rFonts w:hint="eastAsia"/>
+        </w:rPr>
+        <w:t>s</w:t>
+      </w:r>
+      <w:r>
+        <w:t xml:space="preserve">oexp_heath_pc &gt; </w:t>
+      </w:r>
+      <w:r>
+        <w:t>social expenditure for health  (</w:t>
+      </w:r>
+      <w:r>
+        <w:t>per capita</w:t>
+      </w:r>
+      <w:r>
+        <w:t>)</w:t>
+      </w:r>
+    </w:p>
+    <w:p>
+      <w:pPr>
+        <w:pStyle w:val="a3"/>
+        <w:snapToGrid w:val="0"/>
+        <w:ind w:leftChars="0" w:left="420"/>
+        <w:jc w:val="left"/>
+      </w:pPr>
+      <w:r>
+        <w:t>lfp_</w:t>
+      </w:r>
+      <w:r>
+        <w:t>40to44_fe &gt; female labor force participation rate, ages 40-44</w:t>
+      </w:r>
+    </w:p>
+    <w:p>
+      <w:pPr>
+        <w:pStyle w:val="a3"/>
+        <w:snapToGrid w:val="0"/>
+        <w:ind w:leftChars="0" w:left="420"/>
+        <w:jc w:val="left"/>
+      </w:pPr>
+      <w:r>
+        <w:t>lfp_</w:t>
+      </w:r>
+      <w:r>
+        <w:t>45</w:t>
+      </w:r>
+      <w:r>
+        <w:t>to</w:t>
+      </w:r>
+      <w:r>
+        <w:t>49</w:t>
+      </w:r>
+      <w:r>
+        <w:t>_fe</w:t>
+      </w:r>
+      <w:r>
+        <w:t xml:space="preserve"> &gt; </w:t>
+      </w:r>
+      <w:r>
+        <w:t>female labor force participation rate, ages 4</w:t>
+      </w:r>
+      <w:r>
+        <w:t>5</w:t>
+      </w:r>
+      <w:r>
+        <w:t>-4</w:t>
+      </w:r>
+      <w:r>
+        <w:t>9</w:t>
+      </w:r>
+    </w:p>
+    <w:p>
+      <w:pPr>
+        <w:pStyle w:val="a3"/>
+        <w:snapToGrid w:val="0"/>
+        <w:ind w:leftChars="0" w:left="420"/>
+        <w:jc w:val="left"/>
+      </w:pPr>
+      <w:r>
+        <w:t>lfp_</w:t>
+      </w:r>
+      <w:r>
+        <w:t>50</w:t>
+      </w:r>
+      <w:r>
+        <w:t>to</w:t>
+      </w:r>
+      <w:r>
+        <w:t>54</w:t>
+      </w:r>
+      <w:r>
+        <w:t>_fe</w:t>
+      </w:r>
+      <w:r>
+        <w:t xml:space="preserve"> &gt; </w:t>
+      </w:r>
+      <w:r>
+        <w:t xml:space="preserve">female labor force participation rate, ages </w:t>
+      </w:r>
+      <w:r>
+        <w:t>5</w:t>
+      </w:r>
+      <w:r>
+        <w:t>0-</w:t>
+      </w:r>
+      <w:r>
+        <w:t>5</w:t>
+      </w:r>
+      <w:r>
+        <w:t>4</w:t>
+      </w:r>
+    </w:p>
+    <w:p>
+      <w:pPr>
+        <w:pStyle w:val="a3"/>
+        <w:snapToGrid w:val="0"/>
+        <w:ind w:leftChars="0" w:left="420"/>
+        <w:jc w:val="left"/>
+        <w:rPr>
+          <w:rFonts w:hint="eastAsia"/>
+        </w:rPr>
+      </w:pPr>
+      <w:r>
+        <w:t>lfp_</w:t>
+      </w:r>
+      <w:r>
+        <w:t>5</w:t>
+      </w:r>
+      <w:r>
+        <w:t>5</w:t>
+      </w:r>
+      <w:r>
+        <w:t>to5</w:t>
+      </w:r>
+      <w:r>
+        <w:t>9</w:t>
+      </w:r>
+      <w:r>
+        <w:t>_fe</w:t>
+      </w:r>
+      <w:r>
+        <w:t xml:space="preserve"> &gt;</w:t>
+      </w:r>
+      <w:r>
+        <w:t xml:space="preserve"> </w:t>
+      </w:r>
+      <w:r>
+        <w:t xml:space="preserve">female labor force participation rate, ages </w:t>
+      </w:r>
+      <w:r>
+        <w:t>55</w:t>
+      </w:r>
+      <w:r>
+        <w:t>-</w:t>
+      </w:r>
+      <w:r>
+        <w:t>59</w:t>
+      </w:r>
+    </w:p>
+    <w:p>
+      <w:pPr>
+        <w:pStyle w:val="a3"/>
+        <w:snapToGrid w:val="0"/>
+        <w:ind w:leftChars="0" w:left="420"/>
+        <w:jc w:val="left"/>
+      </w:pPr>
+    </w:p>
+    <w:p>
+      <w:pPr>
+        <w:pStyle w:val="a3"/>
+        <w:snapToGrid w:val="0"/>
+        <w:ind w:leftChars="0" w:left="420"/>
+        <w:jc w:val="left"/>
+        <w:rPr>
+          <w:rFonts w:hint="eastAsia"/>
+        </w:rPr>
+      </w:pPr>
+      <w:r>
+        <w:rPr>
+          <w:rFonts w:hint="eastAsia"/>
+        </w:rPr>
+        <w:t>d</w:t>
+      </w:r>
+      <w:r>
+        <w:t>emean &gt; demeaned outcome</w:t>
+      </w:r>
+    </w:p>
+    <w:p>
+      <w:pPr>
+        <w:pStyle w:val="a3"/>
+        <w:snapToGrid w:val="0"/>
+        <w:ind w:leftChars="0" w:left="420"/>
+        <w:jc w:val="left"/>
+        <w:rPr>
+          <w:rFonts w:hint="eastAsia"/>
+        </w:rPr>
+      </w:pPr>
+    </w:p>
+    <w:p>
+      <w:pPr>
+        <w:snapToGrid w:val="0"/>
+        <w:jc w:val="left"/>
+        <w:rPr>
+          <w:rFonts w:hint="eastAsia"/>
+          <w:b/>
+          <w:bCs/>
+          <w:u w:val="single"/>
+        </w:rPr>
       </w:pPr>
     </w:p>
     <w:p>
@@ -439,6 +1228,7 @@
         </w:numPr>
         <w:snapToGrid w:val="0"/>
         <w:ind w:leftChars="0"/>
+        <w:jc w:val="left"/>
         <w:rPr>
           <w:b/>
           <w:bCs/>
@@ -453,10 +1243,18 @@
       </w:r>
       <w:r>
         <w:rPr>
-          <w:b/>
-          <w:bCs/>
-        </w:rPr>
-        <w:t>basic_placebo.do</w:t>
+          <w:rFonts w:hint="eastAsia"/>
+          <w:b/>
+          <w:bCs/>
+        </w:rPr>
+        <w:t>m</w:t>
+      </w:r>
+      <w:r>
+        <w:rPr>
+          <w:b/>
+          <w:bCs/>
+        </w:rPr>
+        <w:t>ain_synth.do</w:t>
       </w:r>
     </w:p>
     <w:p>
@@ -464,15 +1262,22 @@
         <w:pStyle w:val="a3"/>
         <w:snapToGrid w:val="0"/>
         <w:ind w:leftChars="0" w:left="360"/>
-      </w:pPr>
-      <w:r>
-        <w:t xml:space="preserve">&lt;Running the following do flies </w:t>
-      </w:r>
-      <w:r>
-        <w:rPr>
-          <w:rFonts w:hint="eastAsia"/>
-        </w:rPr>
-        <w:t>I</w:t>
+        <w:jc w:val="left"/>
+      </w:pPr>
+      <w:r>
+        <w:t>&lt;</w:t>
+      </w:r>
+      <w:r>
+        <w:t xml:space="preserve"> </w:t>
+      </w:r>
+      <w:r>
+        <w:t>T</w:t>
+      </w:r>
+      <w:r>
+        <w:t xml:space="preserve">he following do flies </w:t>
+      </w:r>
+      <w:r>
+        <w:t>are implemented i</w:t>
       </w:r>
       <w:r>
         <w:t>nside this do file</w:t>
@@ -489,6 +1294,7 @@
         <w:pStyle w:val="a3"/>
         <w:snapToGrid w:val="0"/>
         <w:ind w:leftChars="0" w:left="360"/>
+        <w:jc w:val="left"/>
       </w:pPr>
       <w:r>
         <w:t>data_setup.do</w:t>
@@ -499,6 +1305,7 @@
         <w:pStyle w:val="a3"/>
         <w:snapToGrid w:val="0"/>
         <w:ind w:leftChars="0" w:left="360"/>
+        <w:jc w:val="left"/>
       </w:pPr>
       <w:r>
         <w:t>synth_y_setup/synth_$outcome.do</w:t>
@@ -509,34 +1316,39 @@
         <w:pStyle w:val="a3"/>
         <w:snapToGrid w:val="0"/>
         <w:ind w:leftChars="0" w:left="360"/>
-      </w:pPr>
+        <w:jc w:val="left"/>
+      </w:pPr>
+      <w:r>
+        <w:t>post_synth.do</w:t>
+      </w:r>
+      <w:r>
+        <w:t xml:space="preserve"> (</w:t>
+      </w:r>
+      <w:r>
+        <w:t>save post synth results</w:t>
+      </w:r>
+      <w:r>
+        <w:t>)</w:t>
+      </w:r>
     </w:p>
     <w:p>
       <w:pPr>
         <w:pStyle w:val="a3"/>
         <w:snapToGrid w:val="0"/>
         <w:ind w:leftChars="0" w:left="360"/>
-      </w:pPr>
-      <w:r>
-        <w:rPr>
-          <w:rFonts w:hint="eastAsia"/>
-        </w:rPr>
-        <w:t>＜</w:t>
-      </w:r>
-      <w:r>
-        <w:rPr>
-          <w:rFonts w:hint="eastAsia"/>
-        </w:rPr>
-        <w:t>S</w:t>
-      </w:r>
-      <w:r>
-        <w:t>aved data</w:t>
-      </w:r>
-      <w:r>
-        <w:rPr>
-          <w:rFonts w:hint="eastAsia"/>
-        </w:rPr>
-        <w:t>＞</w:t>
+        <w:jc w:val="left"/>
+      </w:pPr>
+      <w:r>
+        <w:t>twoway_graph.do</w:t>
+      </w:r>
+      <w:r>
+        <w:t xml:space="preserve"> (grap</w:t>
+      </w:r>
+      <w:r>
+        <w:t>h</w:t>
+      </w:r>
+      <w:r>
+        <w:t xml:space="preserve"> cases 1-3)</w:t>
       </w:r>
     </w:p>
     <w:p>
@@ -544,58 +1356,7 @@
         <w:pStyle w:val="a3"/>
         <w:snapToGrid w:val="0"/>
         <w:ind w:leftChars="0" w:left="360"/>
-      </w:pPr>
-      <w:proofErr w:type="spellStart"/>
-      <w:r>
-        <w:lastRenderedPageBreak/>
-        <w:t>post_synth</w:t>
-      </w:r>
-      <w:proofErr w:type="spellEnd"/>
-      <w:r>
-        <w:t>/_$donor/_$outcome/basic_</w:t>
-      </w:r>
-      <w:proofErr w:type="spellStart"/>
-      <w:r>
-        <w:t>plcb</w:t>
-      </w:r>
-      <w:proofErr w:type="spellEnd"/>
-      <w:r>
-        <w:t>_$outcome</w:t>
-      </w:r>
-    </w:p>
-    <w:p>
-      <w:pPr>
-        <w:pStyle w:val="a3"/>
-        <w:snapToGrid w:val="0"/>
-        <w:ind w:leftChars="0" w:left="360"/>
-      </w:pPr>
-      <w:r>
-        <w:t>graph/_$donor/basic_</w:t>
-      </w:r>
-      <w:proofErr w:type="spellStart"/>
-      <w:r>
-        <w:t>plcb</w:t>
-      </w:r>
-      <w:proofErr w:type="spellEnd"/>
-      <w:r>
-        <w:t>_$outcome</w:t>
-      </w:r>
-    </w:p>
-    <w:p>
-      <w:pPr>
-        <w:pStyle w:val="a3"/>
-        <w:snapToGrid w:val="0"/>
-        <w:ind w:leftChars="0" w:left="360"/>
-      </w:pPr>
-      <w:r>
-        <w:t>graph/_$donor/basic_plcb_$outcome.pdf</w:t>
-      </w:r>
-    </w:p>
-    <w:p>
-      <w:pPr>
-        <w:pStyle w:val="a3"/>
-        <w:snapToGrid w:val="0"/>
-        <w:ind w:leftChars="0" w:left="360"/>
+        <w:jc w:val="left"/>
       </w:pPr>
     </w:p>
     <w:p>
@@ -607,6 +1368,7 @@
         </w:numPr>
         <w:snapToGrid w:val="0"/>
         <w:ind w:leftChars="0"/>
+        <w:jc w:val="left"/>
         <w:rPr>
           <w:b/>
           <w:bCs/>
@@ -621,33 +1383,10 @@
       </w:r>
       <w:r>
         <w:rPr>
-          <w:rFonts w:hint="eastAsia"/>
-          <w:b/>
-          <w:bCs/>
-        </w:rPr>
-        <w:t>L</w:t>
-      </w:r>
-      <w:r>
-        <w:rPr>
-          <w:b/>
-          <w:bCs/>
-        </w:rPr>
-        <w:t>OO_placebo.do</w:t>
-      </w:r>
-      <w:r>
-        <w:rPr>
-          <w:rFonts w:hint="eastAsia"/>
-          <w:b/>
-          <w:bCs/>
-        </w:rPr>
-        <w:t xml:space="preserve"> </w:t>
-      </w:r>
-      <w:r>
-        <w:rPr>
-          <w:b/>
-          <w:bCs/>
-        </w:rPr>
-        <w:t>(LOO: leave one out)</w:t>
+          <w:b/>
+          <w:bCs/>
+        </w:rPr>
+        <w:t>basic_placebo.do</w:t>
       </w:r>
     </w:p>
     <w:p>
@@ -655,23 +1394,19 @@
         <w:pStyle w:val="a3"/>
         <w:snapToGrid w:val="0"/>
         <w:ind w:leftChars="0" w:left="360"/>
-      </w:pPr>
-      <w:r>
-        <w:t xml:space="preserve">&lt;Running the following </w:t>
-      </w:r>
-      <w:proofErr w:type="spellStart"/>
-      <w:r>
-        <w:t>doflies</w:t>
-      </w:r>
-      <w:proofErr w:type="spellEnd"/>
-      <w:r>
-        <w:t xml:space="preserve"> </w:t>
-      </w:r>
-      <w:r>
-        <w:rPr>
-          <w:rFonts w:hint="eastAsia"/>
-        </w:rPr>
-        <w:t>I</w:t>
+        <w:jc w:val="left"/>
+      </w:pPr>
+      <w:r>
+        <w:t>&lt;</w:t>
+      </w:r>
+      <w:r>
+        <w:t>T</w:t>
+      </w:r>
+      <w:r>
+        <w:t xml:space="preserve">he following do flies </w:t>
+      </w:r>
+      <w:r>
+        <w:t>are implemented i</w:t>
       </w:r>
       <w:r>
         <w:t>nside this do file</w:t>
@@ -688,6 +1423,7 @@
         <w:pStyle w:val="a3"/>
         <w:snapToGrid w:val="0"/>
         <w:ind w:leftChars="0" w:left="360"/>
+        <w:jc w:val="left"/>
       </w:pPr>
       <w:r>
         <w:t>data_setup.do</w:t>
@@ -698,6 +1434,7 @@
         <w:pStyle w:val="a3"/>
         <w:snapToGrid w:val="0"/>
         <w:ind w:leftChars="0" w:left="360"/>
+        <w:jc w:val="left"/>
       </w:pPr>
       <w:r>
         <w:t>synth_y_setup/synth_$outcome.do</w:t>
@@ -708,6 +1445,7 @@
         <w:pStyle w:val="a3"/>
         <w:snapToGrid w:val="0"/>
         <w:ind w:leftChars="0" w:left="360"/>
+        <w:jc w:val="left"/>
       </w:pPr>
     </w:p>
     <w:p>
@@ -715,21 +1453,22 @@
         <w:pStyle w:val="a3"/>
         <w:snapToGrid w:val="0"/>
         <w:ind w:leftChars="0" w:left="360"/>
-      </w:pPr>
-      <w:r>
-        <w:rPr>
-          <w:rFonts w:hint="eastAsia"/>
-        </w:rPr>
-        <w:t>&lt;</w:t>
-      </w:r>
-      <w:r>
-        <w:rPr>
-          <w:rFonts w:hint="eastAsia"/>
-        </w:rPr>
-        <w:t>s</w:t>
-      </w:r>
-      <w:r>
-        <w:t>aved results</w:t>
+        <w:jc w:val="left"/>
+      </w:pPr>
+      <w:r>
+        <w:rPr>
+          <w:rFonts w:hint="eastAsia"/>
+        </w:rPr>
+        <w:t>＜</w:t>
+      </w:r>
+      <w:r>
+        <w:t>D</w:t>
+      </w:r>
+      <w:r>
+        <w:t>ata</w:t>
+      </w:r>
+      <w:r>
+        <w:t xml:space="preserve"> is saved into designated folders</w:t>
       </w:r>
       <w:r>
         <w:rPr>
@@ -743,33 +1482,40 @@
         <w:pStyle w:val="a3"/>
         <w:snapToGrid w:val="0"/>
         <w:ind w:leftChars="0" w:left="360"/>
-      </w:pPr>
-      <w:proofErr w:type="spellStart"/>
-      <w:r>
-        <w:t>post_synth</w:t>
-      </w:r>
-      <w:proofErr w:type="spellEnd"/>
-      <w:r>
-        <w:t>/_$donor/</w:t>
-      </w:r>
-      <w:proofErr w:type="spellStart"/>
-      <w:r>
-        <w:t>gap_$outcome</w:t>
-      </w:r>
-      <w:proofErr w:type="spellEnd"/>
+        <w:jc w:val="left"/>
+      </w:pPr>
+      <w:r>
+        <w:t>post_synth/_$donor/_$outcome/basic_plcb_$outcome</w:t>
+      </w:r>
     </w:p>
     <w:p>
       <w:pPr>
         <w:pStyle w:val="a3"/>
         <w:snapToGrid w:val="0"/>
         <w:ind w:leftChars="0" w:left="360"/>
-      </w:pPr>
+        <w:jc w:val="left"/>
+      </w:pPr>
+      <w:r>
+        <w:t>graph/_$donor/basic_plcb_$outcome</w:t>
+      </w:r>
     </w:p>
     <w:p>
       <w:pPr>
         <w:pStyle w:val="a3"/>
         <w:snapToGrid w:val="0"/>
         <w:ind w:leftChars="0" w:left="360"/>
+        <w:jc w:val="left"/>
+      </w:pPr>
+      <w:r>
+        <w:t>graph/_$donor/basic_plcb_$outcome.pdf</w:t>
+      </w:r>
+    </w:p>
+    <w:p>
+      <w:pPr>
+        <w:pStyle w:val="a3"/>
+        <w:snapToGrid w:val="0"/>
+        <w:ind w:leftChars="0" w:left="360"/>
+        <w:jc w:val="left"/>
       </w:pPr>
     </w:p>
     <w:p>
@@ -781,6 +1527,173 @@
         </w:numPr>
         <w:snapToGrid w:val="0"/>
         <w:ind w:leftChars="0"/>
+        <w:jc w:val="left"/>
+        <w:rPr>
+          <w:b/>
+          <w:bCs/>
+        </w:rPr>
+      </w:pPr>
+      <w:r>
+        <w:rPr>
+          <w:b/>
+          <w:bCs/>
+        </w:rPr>
+        <w:t xml:space="preserve">Run </w:t>
+      </w:r>
+      <w:r>
+        <w:rPr>
+          <w:rFonts w:hint="eastAsia"/>
+          <w:b/>
+          <w:bCs/>
+        </w:rPr>
+        <w:t>L</w:t>
+      </w:r>
+      <w:r>
+        <w:rPr>
+          <w:b/>
+          <w:bCs/>
+        </w:rPr>
+        <w:t>OO_placebo.do</w:t>
+      </w:r>
+      <w:r>
+        <w:rPr>
+          <w:rFonts w:hint="eastAsia"/>
+          <w:b/>
+          <w:bCs/>
+        </w:rPr>
+        <w:t xml:space="preserve"> </w:t>
+      </w:r>
+      <w:r>
+        <w:rPr>
+          <w:b/>
+          <w:bCs/>
+        </w:rPr>
+        <w:t>(LOO: leave one out)</w:t>
+      </w:r>
+    </w:p>
+    <w:p>
+      <w:pPr>
+        <w:pStyle w:val="a3"/>
+        <w:snapToGrid w:val="0"/>
+        <w:ind w:leftChars="0" w:left="360"/>
+        <w:jc w:val="left"/>
+      </w:pPr>
+      <w:r>
+        <w:lastRenderedPageBreak/>
+        <w:t>&lt;</w:t>
+      </w:r>
+      <w:r>
+        <w:t>T</w:t>
+      </w:r>
+      <w:r>
+        <w:t xml:space="preserve">he following doflies </w:t>
+      </w:r>
+      <w:r>
+        <w:t>are implemented i</w:t>
+      </w:r>
+      <w:r>
+        <w:t>nside this do file</w:t>
+      </w:r>
+      <w:r>
+        <w:rPr>
+          <w:rFonts w:hint="eastAsia"/>
+        </w:rPr>
+        <w:t>＞</w:t>
+      </w:r>
+    </w:p>
+    <w:p>
+      <w:pPr>
+        <w:pStyle w:val="a3"/>
+        <w:snapToGrid w:val="0"/>
+        <w:ind w:leftChars="0" w:left="360"/>
+        <w:jc w:val="left"/>
+      </w:pPr>
+      <w:r>
+        <w:t>data_setup.do</w:t>
+      </w:r>
+    </w:p>
+    <w:p>
+      <w:pPr>
+        <w:pStyle w:val="a3"/>
+        <w:snapToGrid w:val="0"/>
+        <w:ind w:leftChars="0" w:left="360"/>
+        <w:jc w:val="left"/>
+      </w:pPr>
+      <w:r>
+        <w:t>synth_y_setup/synth_$outcome.do</w:t>
+      </w:r>
+    </w:p>
+    <w:p>
+      <w:pPr>
+        <w:pStyle w:val="a3"/>
+        <w:snapToGrid w:val="0"/>
+        <w:ind w:leftChars="0" w:left="360"/>
+        <w:jc w:val="left"/>
+      </w:pPr>
+    </w:p>
+    <w:p>
+      <w:pPr>
+        <w:pStyle w:val="a3"/>
+        <w:snapToGrid w:val="0"/>
+        <w:ind w:leftChars="0" w:left="360"/>
+        <w:jc w:val="left"/>
+      </w:pPr>
+      <w:r>
+        <w:rPr>
+          <w:rFonts w:hint="eastAsia"/>
+        </w:rPr>
+        <w:t>&lt;</w:t>
+      </w:r>
+      <w:r>
+        <w:t xml:space="preserve"> </w:t>
+      </w:r>
+      <w:r>
+        <w:t>Data is saved into designated folders</w:t>
+      </w:r>
+      <w:r>
+        <w:rPr>
+          <w:rFonts w:hint="eastAsia"/>
+        </w:rPr>
+        <w:t>＞</w:t>
+      </w:r>
+    </w:p>
+    <w:p>
+      <w:pPr>
+        <w:pStyle w:val="a3"/>
+        <w:snapToGrid w:val="0"/>
+        <w:ind w:leftChars="0" w:left="360"/>
+        <w:jc w:val="left"/>
+      </w:pPr>
+      <w:r>
+        <w:t>post_synth/_$donor/gap_$outcome</w:t>
+      </w:r>
+    </w:p>
+    <w:p>
+      <w:pPr>
+        <w:pStyle w:val="a3"/>
+        <w:snapToGrid w:val="0"/>
+        <w:ind w:leftChars="0" w:left="360"/>
+        <w:jc w:val="left"/>
+      </w:pPr>
+    </w:p>
+    <w:p>
+      <w:pPr>
+        <w:pStyle w:val="a3"/>
+        <w:snapToGrid w:val="0"/>
+        <w:ind w:leftChars="0" w:left="360"/>
+        <w:jc w:val="left"/>
+      </w:pPr>
+    </w:p>
+    <w:p>
+      <w:pPr>
+        <w:pStyle w:val="a3"/>
+        <w:numPr>
+          <w:ilvl w:val="0"/>
+          <w:numId w:val="1"/>
+        </w:numPr>
+        <w:snapToGrid w:val="0"/>
+        <w:ind w:leftChars="0"/>
+        <w:jc w:val="left"/>
         <w:rPr>
           <w:b/>
           <w:bCs/>
@@ -807,6 +1720,7 @@
         <w:pStyle w:val="a3"/>
         <w:snapToGrid w:val="0"/>
         <w:ind w:leftChars="0" w:left="360"/>
+        <w:jc w:val="left"/>
       </w:pPr>
     </w:p>
     <w:p>
@@ -814,6 +1728,38 @@
         <w:pStyle w:val="a3"/>
         <w:snapToGrid w:val="0"/>
         <w:ind w:leftChars="0" w:left="360"/>
+        <w:jc w:val="left"/>
+      </w:pPr>
+      <w:r>
+        <w:t>Implementation and d</w:t>
+      </w:r>
+      <w:r>
+        <w:t>ata saving procedures</w:t>
+      </w:r>
+      <w:r>
+        <w:t xml:space="preserve"> are the same as the baseline analysis.</w:t>
+      </w:r>
+    </w:p>
+    <w:p>
+      <w:pPr>
+        <w:pStyle w:val="a3"/>
+        <w:snapToGrid w:val="0"/>
+        <w:ind w:leftChars="0" w:left="360"/>
+        <w:jc w:val="left"/>
+        <w:rPr>
+          <w:rFonts w:hint="eastAsia"/>
+        </w:rPr>
+      </w:pPr>
+      <w:r>
+        <w:t xml:space="preserve"> </w:t>
+      </w:r>
+    </w:p>
+    <w:p>
+      <w:pPr>
+        <w:pStyle w:val="a3"/>
+        <w:snapToGrid w:val="0"/>
+        <w:ind w:leftChars="0" w:left="360"/>
+        <w:jc w:val="left"/>
       </w:pPr>
       <w:r>
         <w:rPr>
@@ -822,18 +1768,89 @@
         <w:t>R</w:t>
       </w:r>
       <w:r>
+        <w:t>R2 : In-time placebo,</w:t>
+      </w:r>
+      <w:r>
+        <w:t xml:space="preserve"> where </w:t>
+      </w:r>
+      <w:r>
+        <w:t xml:space="preserve">year </w:t>
+      </w:r>
+      <w:r>
+        <w:t>1993 is used for placebo intervention year</w:t>
+      </w:r>
+    </w:p>
+    <w:p>
+      <w:pPr>
+        <w:pStyle w:val="a3"/>
+        <w:snapToGrid w:val="0"/>
+        <w:ind w:leftChars="0" w:left="360"/>
+        <w:jc w:val="left"/>
+      </w:pPr>
+    </w:p>
+    <w:p>
+      <w:pPr>
+        <w:pStyle w:val="a3"/>
+        <w:snapToGrid w:val="0"/>
+        <w:ind w:leftChars="0" w:left="360"/>
+        <w:jc w:val="left"/>
+      </w:pPr>
+      <w:r>
+        <w:rPr>
+          <w:rFonts w:hint="eastAsia"/>
+        </w:rPr>
         <w:t>R</w:t>
       </w:r>
-      <w:proofErr w:type="gramStart"/>
-      <w:r>
-        <w:t>2 :</w:t>
-      </w:r>
-      <w:proofErr w:type="gramEnd"/>
-      <w:r>
-        <w:t xml:space="preserve"> In-time placebo,</w:t>
-      </w:r>
-      <w:r>
-        <w:t xml:space="preserve"> where 1993 is used for placebo intervention year</w:t>
+      <w:r>
+        <w:t>R</w:t>
+      </w:r>
+      <w:r>
+        <w:t>3</w:t>
+      </w:r>
+      <w:r>
+        <w:t xml:space="preserve"> :</w:t>
+      </w:r>
+      <w:r>
+        <w:t xml:space="preserve"> Drop </w:t>
+      </w:r>
+      <w:r>
+        <w:t>Countries that LTC expenditure growth are above 0.1% point in 2000-2010</w:t>
+      </w:r>
+      <w:r>
+        <w:t xml:space="preserve">, that is, </w:t>
+      </w:r>
+      <w:r>
+        <w:t>Austria</w:t>
+      </w:r>
+      <w:r>
+        <w:t xml:space="preserve">, </w:t>
+      </w:r>
+      <w:r>
+        <w:t>Finland</w:t>
+      </w:r>
+      <w:r>
+        <w:t xml:space="preserve">, </w:t>
+      </w:r>
+      <w:r>
+        <w:t>France</w:t>
+      </w:r>
+      <w:r>
+        <w:t xml:space="preserve">, </w:t>
+      </w:r>
+      <w:r>
+        <w:t>Spain</w:t>
+      </w:r>
+      <w:r>
+        <w:t xml:space="preserve">, </w:t>
+      </w:r>
+      <w:r>
+        <w:t>UK</w:t>
+      </w:r>
+      <w:r>
+        <w:t>.</w:t>
+      </w:r>
+      <w:r>
+        <w:t xml:space="preserve"> </w:t>
       </w:r>
     </w:p>
     <w:p>
@@ -841,6 +1858,7 @@
         <w:pStyle w:val="a3"/>
         <w:snapToGrid w:val="0"/>
         <w:ind w:leftChars="0" w:left="360"/>
+        <w:jc w:val="left"/>
       </w:pPr>
     </w:p>
     <w:p>
@@ -848,6 +1866,7 @@
         <w:pStyle w:val="a3"/>
         <w:snapToGrid w:val="0"/>
         <w:ind w:leftChars="0" w:left="360"/>
+        <w:jc w:val="left"/>
       </w:pPr>
       <w:r>
         <w:rPr>
@@ -858,74 +1877,6 @@
       <w:r>
         <w:t>R</w:t>
       </w:r>
-      <w:proofErr w:type="gramStart"/>
-      <w:r>
-        <w:t>3</w:t>
-      </w:r>
-      <w:r>
-        <w:t xml:space="preserve"> :</w:t>
-      </w:r>
-      <w:proofErr w:type="gramEnd"/>
-      <w:r>
-        <w:t xml:space="preserve">  Drop </w:t>
-      </w:r>
-      <w:r>
-        <w:t>Countries that LTC expenditure growth are above 0.1% point in 2000-2010</w:t>
-      </w:r>
-    </w:p>
-    <w:p>
-      <w:pPr>
-        <w:pStyle w:val="a3"/>
-        <w:snapToGrid w:val="0"/>
-        <w:ind w:leftChars="0" w:left="360"/>
-      </w:pPr>
-    </w:p>
-    <w:p>
-      <w:pPr>
-        <w:pStyle w:val="a3"/>
-        <w:snapToGrid w:val="0"/>
-        <w:ind w:leftChars="0" w:left="360"/>
-        <w:rPr>
-          <w:rFonts w:hint="eastAsia"/>
-        </w:rPr>
-      </w:pPr>
-      <w:r>
-        <w:t xml:space="preserve">Austria 2 Finland 6 France 7 Spain </w:t>
-      </w:r>
-      <w:proofErr w:type="gramStart"/>
-      <w:r>
-        <w:t>15  UK</w:t>
-      </w:r>
-      <w:proofErr w:type="gramEnd"/>
-      <w:r>
-        <w:t xml:space="preserve"> 18</w:t>
-      </w:r>
-    </w:p>
-    <w:p>
-      <w:pPr>
-        <w:pStyle w:val="a3"/>
-        <w:snapToGrid w:val="0"/>
-        <w:ind w:leftChars="0" w:left="360"/>
-        <w:rPr>
-          <w:rFonts w:hint="eastAsia"/>
-        </w:rPr>
-      </w:pPr>
-    </w:p>
-    <w:p>
-      <w:pPr>
-        <w:pStyle w:val="a3"/>
-        <w:snapToGrid w:val="0"/>
-        <w:ind w:leftChars="0" w:left="360"/>
-      </w:pPr>
-      <w:r>
-        <w:rPr>
-          <w:rFonts w:hint="eastAsia"/>
-        </w:rPr>
-        <w:t>R</w:t>
-      </w:r>
-      <w:r>
-        <w:t>R</w:t>
-      </w:r>
       <w:r>
         <w:t>4</w:t>
       </w:r>
@@ -933,38 +1884,55 @@
         <w:t>:</w:t>
       </w:r>
       <w:r>
-        <w:t xml:space="preserve"> drop </w:t>
+        <w:t xml:space="preserve"> </w:t>
+      </w:r>
+      <w:r>
+        <w:t>D</w:t>
+      </w:r>
+      <w:r>
+        <w:t xml:space="preserve">rop </w:t>
       </w:r>
       <w:r>
         <w:t>c</w:t>
       </w:r>
       <w:r>
-        <w:t xml:space="preserve">ountries that pre-2000 LTC expenditures are zero or </w:t>
-      </w:r>
-      <w:r>
-        <w:t>fluctuated</w:t>
-      </w:r>
-    </w:p>
-    <w:p>
-      <w:pPr>
-        <w:pStyle w:val="a3"/>
-        <w:snapToGrid w:val="0"/>
-        <w:ind w:leftChars="0" w:left="360"/>
-      </w:pPr>
-    </w:p>
-    <w:p>
-      <w:pPr>
-        <w:pStyle w:val="a3"/>
-        <w:snapToGrid w:val="0"/>
-        <w:ind w:leftChars="0" w:left="360"/>
-      </w:pPr>
-      <w:proofErr w:type="spellStart"/>
+        <w:t>ountries that pre-2000 LTC expenditures are zero or fluctuated</w:t>
+      </w:r>
+      <w:r>
+        <w:t xml:space="preserve">, that is, </w:t>
+      </w:r>
+      <w:r>
+        <w:rPr>
+          <w:rFonts w:hint="eastAsia"/>
+        </w:rPr>
+        <w:t xml:space="preserve"> </w:t>
+      </w:r>
       <w:r>
         <w:t>Austalia</w:t>
       </w:r>
-      <w:proofErr w:type="spellEnd"/>
-      <w:r>
-        <w:t xml:space="preserve"> 1 Belgium 3 Italy 9 Portugal 14 Sweden 16</w:t>
+      <w:r>
+        <w:t>,</w:t>
+      </w:r>
+      <w:r>
+        <w:t xml:space="preserve"> Belgium</w:t>
+      </w:r>
+      <w:r>
+        <w:t>,</w:t>
+      </w:r>
+      <w:r>
+        <w:t xml:space="preserve"> Italy</w:t>
+      </w:r>
+      <w:r>
+        <w:t>,</w:t>
+      </w:r>
+      <w:r>
+        <w:t xml:space="preserve"> Portugal</w:t>
+      </w:r>
+      <w:r>
+        <w:t>,</w:t>
+      </w:r>
+      <w:r>
+        <w:t xml:space="preserve"> Sweden</w:t>
       </w:r>
     </w:p>
     <w:sectPr>
@@ -1190,6 +2158,119 @@
     </w:lvl>
   </w:abstractNum>
   <w:abstractNum w:abstractNumId="2" w15:restartNumberingAfterBreak="0">
+    <w:nsid w:val="43F428C3"/>
+    <w:multiLevelType w:val="hybridMultilevel"/>
+    <w:tmpl w:val="E834B06A"/>
+    <w:lvl w:ilvl="0" w:tplc="04090001">
+      <w:start w:val="1"/>
+      <w:numFmt w:val="bullet"/>
+      <w:lvlText w:val=""/>
+      <w:lvlJc w:val="left"/>
+      <w:pPr>
+        <w:ind w:left="420" w:hanging="420"/>
+      </w:pPr>
+      <w:rPr>
+        <w:rFonts w:ascii="Wingdings" w:hAnsi="Wingdings" w:hint="default"/>
+      </w:rPr>
+    </w:lvl>
+    <w:lvl w:ilvl="1" w:tplc="0409000B" w:tentative="1">
+      <w:start w:val="1"/>
+      <w:numFmt w:val="bullet"/>
+      <w:lvlText w:val=""/>
+      <w:lvlJc w:val="left"/>
+      <w:pPr>
+        <w:ind w:left="840" w:hanging="420"/>
+      </w:pPr>
+      <w:rPr>
+        <w:rFonts w:ascii="Wingdings" w:hAnsi="Wingdings" w:hint="default"/>
+      </w:rPr>
+    </w:lvl>
+    <w:lvl w:ilvl="2" w:tplc="0409000D" w:tentative="1">
+      <w:start w:val="1"/>
+      <w:numFmt w:val="bullet"/>
+      <w:lvlText w:val=""/>
+      <w:lvlJc w:val="left"/>
+      <w:pPr>
+        <w:ind w:left="1260" w:hanging="420"/>
+      </w:pPr>
+      <w:rPr>
+        <w:rFonts w:ascii="Wingdings" w:hAnsi="Wingdings" w:hint="default"/>
+      </w:rPr>
+    </w:lvl>
+    <w:lvl w:ilvl="3" w:tplc="04090001" w:tentative="1">
+      <w:start w:val="1"/>
+      <w:numFmt w:val="bullet"/>
+      <w:lvlText w:val=""/>
+      <w:lvlJc w:val="left"/>
+      <w:pPr>
+        <w:ind w:left="1680" w:hanging="420"/>
+      </w:pPr>
+      <w:rPr>
+        <w:rFonts w:ascii="Wingdings" w:hAnsi="Wingdings" w:hint="default"/>
+      </w:rPr>
+    </w:lvl>
+    <w:lvl w:ilvl="4" w:tplc="0409000B" w:tentative="1">
+      <w:start w:val="1"/>
+      <w:numFmt w:val="bullet"/>
+      <w:lvlText w:val=""/>
+      <w:lvlJc w:val="left"/>
+      <w:pPr>
+        <w:ind w:left="2100" w:hanging="420"/>
+      </w:pPr>
+      <w:rPr>
+        <w:rFonts w:ascii="Wingdings" w:hAnsi="Wingdings" w:hint="default"/>
+      </w:rPr>
+    </w:lvl>
+    <w:lvl w:ilvl="5" w:tplc="0409000D" w:tentative="1">
+      <w:start w:val="1"/>
+      <w:numFmt w:val="bullet"/>
+      <w:lvlText w:val=""/>
+      <w:lvlJc w:val="left"/>
+      <w:pPr>
+        <w:ind w:left="2520" w:hanging="420"/>
+      </w:pPr>
+      <w:rPr>
+        <w:rFonts w:ascii="Wingdings" w:hAnsi="Wingdings" w:hint="default"/>
+      </w:rPr>
+    </w:lvl>
+    <w:lvl w:ilvl="6" w:tplc="04090001" w:tentative="1">
+      <w:start w:val="1"/>
+      <w:numFmt w:val="bullet"/>
+      <w:lvlText w:val=""/>
+      <w:lvlJc w:val="left"/>
+      <w:pPr>
+        <w:ind w:left="2940" w:hanging="420"/>
+      </w:pPr>
+      <w:rPr>
+        <w:rFonts w:ascii="Wingdings" w:hAnsi="Wingdings" w:hint="default"/>
+      </w:rPr>
+    </w:lvl>
+    <w:lvl w:ilvl="7" w:tplc="0409000B" w:tentative="1">
+      <w:start w:val="1"/>
+      <w:numFmt w:val="bullet"/>
+      <w:lvlText w:val=""/>
+      <w:lvlJc w:val="left"/>
+      <w:pPr>
+        <w:ind w:left="3360" w:hanging="420"/>
+      </w:pPr>
+      <w:rPr>
+        <w:rFonts w:ascii="Wingdings" w:hAnsi="Wingdings" w:hint="default"/>
+      </w:rPr>
+    </w:lvl>
+    <w:lvl w:ilvl="8" w:tplc="0409000D" w:tentative="1">
+      <w:start w:val="1"/>
+      <w:numFmt w:val="bullet"/>
+      <w:lvlText w:val=""/>
+      <w:lvlJc w:val="left"/>
+      <w:pPr>
+        <w:ind w:left="3780" w:hanging="420"/>
+      </w:pPr>
+      <w:rPr>
+        <w:rFonts w:ascii="Wingdings" w:hAnsi="Wingdings" w:hint="default"/>
+      </w:rPr>
+    </w:lvl>
+  </w:abstractNum>
+  <w:abstractNum w:abstractNumId="3" w15:restartNumberingAfterBreak="0">
     <w:nsid w:val="55421943"/>
     <w:multiLevelType w:val="hybridMultilevel"/>
     <w:tmpl w:val="994C7C0A"/>
@@ -1302,7 +2383,7 @@
       </w:rPr>
     </w:lvl>
   </w:abstractNum>
-  <w:abstractNum w:abstractNumId="3" w15:restartNumberingAfterBreak="0">
+  <w:abstractNum w:abstractNumId="4" w15:restartNumberingAfterBreak="0">
     <w:nsid w:val="63324F05"/>
     <w:multiLevelType w:val="hybridMultilevel"/>
     <w:tmpl w:val="16563D26"/>
@@ -1391,7 +2472,7 @@
       </w:pPr>
     </w:lvl>
   </w:abstractNum>
-  <w:abstractNum w:abstractNumId="4" w15:restartNumberingAfterBreak="0">
+  <w:abstractNum w:abstractNumId="5" w15:restartNumberingAfterBreak="0">
     <w:nsid w:val="6F205F46"/>
     <w:multiLevelType w:val="hybridMultilevel"/>
     <w:tmpl w:val="9348B0A6"/>
@@ -1477,7 +2558,7 @@
       </w:pPr>
     </w:lvl>
   </w:abstractNum>
-  <w:abstractNum w:abstractNumId="5" w15:restartNumberingAfterBreak="0">
+  <w:abstractNum w:abstractNumId="6" w15:restartNumberingAfterBreak="0">
     <w:nsid w:val="7BD44918"/>
     <w:multiLevelType w:val="hybridMultilevel"/>
     <w:tmpl w:val="9DB22230"/>
@@ -1563,23 +2644,142 @@
       </w:pPr>
     </w:lvl>
   </w:abstractNum>
+  <w:abstractNum w:abstractNumId="7" w15:restartNumberingAfterBreak="0">
+    <w:nsid w:val="7D957E8F"/>
+    <w:multiLevelType w:val="hybridMultilevel"/>
+    <w:tmpl w:val="07E2E846"/>
+    <w:lvl w:ilvl="0" w:tplc="04090001">
+      <w:start w:val="1"/>
+      <w:numFmt w:val="bullet"/>
+      <w:lvlText w:val=""/>
+      <w:lvlJc w:val="left"/>
+      <w:pPr>
+        <w:ind w:left="420" w:hanging="420"/>
+      </w:pPr>
+      <w:rPr>
+        <w:rFonts w:ascii="Wingdings" w:hAnsi="Wingdings" w:hint="default"/>
+      </w:rPr>
+    </w:lvl>
+    <w:lvl w:ilvl="1" w:tplc="0409000B" w:tentative="1">
+      <w:start w:val="1"/>
+      <w:numFmt w:val="bullet"/>
+      <w:lvlText w:val=""/>
+      <w:lvlJc w:val="left"/>
+      <w:pPr>
+        <w:ind w:left="840" w:hanging="420"/>
+      </w:pPr>
+      <w:rPr>
+        <w:rFonts w:ascii="Wingdings" w:hAnsi="Wingdings" w:hint="default"/>
+      </w:rPr>
+    </w:lvl>
+    <w:lvl w:ilvl="2" w:tplc="0409000D" w:tentative="1">
+      <w:start w:val="1"/>
+      <w:numFmt w:val="bullet"/>
+      <w:lvlText w:val=""/>
+      <w:lvlJc w:val="left"/>
+      <w:pPr>
+        <w:ind w:left="1260" w:hanging="420"/>
+      </w:pPr>
+      <w:rPr>
+        <w:rFonts w:ascii="Wingdings" w:hAnsi="Wingdings" w:hint="default"/>
+      </w:rPr>
+    </w:lvl>
+    <w:lvl w:ilvl="3" w:tplc="04090001" w:tentative="1">
+      <w:start w:val="1"/>
+      <w:numFmt w:val="bullet"/>
+      <w:lvlText w:val=""/>
+      <w:lvlJc w:val="left"/>
+      <w:pPr>
+        <w:ind w:left="1680" w:hanging="420"/>
+      </w:pPr>
+      <w:rPr>
+        <w:rFonts w:ascii="Wingdings" w:hAnsi="Wingdings" w:hint="default"/>
+      </w:rPr>
+    </w:lvl>
+    <w:lvl w:ilvl="4" w:tplc="0409000B" w:tentative="1">
+      <w:start w:val="1"/>
+      <w:numFmt w:val="bullet"/>
+      <w:lvlText w:val=""/>
+      <w:lvlJc w:val="left"/>
+      <w:pPr>
+        <w:ind w:left="2100" w:hanging="420"/>
+      </w:pPr>
+      <w:rPr>
+        <w:rFonts w:ascii="Wingdings" w:hAnsi="Wingdings" w:hint="default"/>
+      </w:rPr>
+    </w:lvl>
+    <w:lvl w:ilvl="5" w:tplc="0409000D" w:tentative="1">
+      <w:start w:val="1"/>
+      <w:numFmt w:val="bullet"/>
+      <w:lvlText w:val=""/>
+      <w:lvlJc w:val="left"/>
+      <w:pPr>
+        <w:ind w:left="2520" w:hanging="420"/>
+      </w:pPr>
+      <w:rPr>
+        <w:rFonts w:ascii="Wingdings" w:hAnsi="Wingdings" w:hint="default"/>
+      </w:rPr>
+    </w:lvl>
+    <w:lvl w:ilvl="6" w:tplc="04090001" w:tentative="1">
+      <w:start w:val="1"/>
+      <w:numFmt w:val="bullet"/>
+      <w:lvlText w:val=""/>
+      <w:lvlJc w:val="left"/>
+      <w:pPr>
+        <w:ind w:left="2940" w:hanging="420"/>
+      </w:pPr>
+      <w:rPr>
+        <w:rFonts w:ascii="Wingdings" w:hAnsi="Wingdings" w:hint="default"/>
+      </w:rPr>
+    </w:lvl>
+    <w:lvl w:ilvl="7" w:tplc="0409000B" w:tentative="1">
+      <w:start w:val="1"/>
+      <w:numFmt w:val="bullet"/>
+      <w:lvlText w:val=""/>
+      <w:lvlJc w:val="left"/>
+      <w:pPr>
+        <w:ind w:left="3360" w:hanging="420"/>
+      </w:pPr>
+      <w:rPr>
+        <w:rFonts w:ascii="Wingdings" w:hAnsi="Wingdings" w:hint="default"/>
+      </w:rPr>
+    </w:lvl>
+    <w:lvl w:ilvl="8" w:tplc="0409000D" w:tentative="1">
+      <w:start w:val="1"/>
+      <w:numFmt w:val="bullet"/>
+      <w:lvlText w:val=""/>
+      <w:lvlJc w:val="left"/>
+      <w:pPr>
+        <w:ind w:left="3780" w:hanging="420"/>
+      </w:pPr>
+      <w:rPr>
+        <w:rFonts w:ascii="Wingdings" w:hAnsi="Wingdings" w:hint="default"/>
+      </w:rPr>
+    </w:lvl>
+  </w:abstractNum>
   <w:num w:numId="1">
+    <w:abstractNumId w:val="4"/>
+  </w:num>
+  <w:num w:numId="2">
     <w:abstractNumId w:val="3"/>
   </w:num>
-  <w:num w:numId="2">
-    <w:abstractNumId w:val="2"/>
-  </w:num>
   <w:num w:numId="3">
-    <w:abstractNumId w:val="5"/>
+    <w:abstractNumId w:val="6"/>
   </w:num>
   <w:num w:numId="4">
     <w:abstractNumId w:val="1"/>
   </w:num>
   <w:num w:numId="5">
-    <w:abstractNumId w:val="4"/>
+    <w:abstractNumId w:val="5"/>
   </w:num>
   <w:num w:numId="6">
     <w:abstractNumId w:val="0"/>
+  </w:num>
+  <w:num w:numId="7">
+    <w:abstractNumId w:val="2"/>
+  </w:num>
+  <w:num w:numId="8">
+    <w:abstractNumId w:val="7"/>
   </w:num>
 </w:numbering>
 </file>

</xml_diff>